<commit_message>
Add error corrected version of document
</commit_message>
<xml_diff>
--- a/PassTask/3.1P/3-1P.docx
+++ b/PassTask/3.1P/3-1P.docx
@@ -1960,18 +1960,24 @@
           <w:sz w:val="13"/>
           <w:szCs w:val="13"/>
         </w:rPr>
-        <w:t xml:space="preserve">namespace </w:t>
-      </w:r>
-      <w:proofErr w:type="spellStart"/>
-      <w:r>
-        <w:rPr>
-          <w:rFonts w:ascii="Courier New" w:hAnsi="Courier New" w:cs="Courier New"/>
-          <w:sz w:val="13"/>
-          <w:szCs w:val="13"/>
-        </w:rPr>
-        <w:t>ClockProgrm</w:t>
-      </w:r>
-      <w:proofErr w:type="spellEnd"/>
+        <w:t>namespace ClockProgr</w:t>
+      </w:r>
+      <w:r>
+        <w:rPr>
+          <w:rFonts w:ascii="Courier New" w:hAnsi="Courier New" w:cs="Courier New"/>
+          <w:sz w:val="13"/>
+          <w:szCs w:val="13"/>
+        </w:rPr>
+        <w:t>a</w:t>
+      </w:r>
+      <w:r>
+        <w:rPr>
+          <w:rFonts w:ascii="Courier New" w:hAnsi="Courier New" w:cs="Courier New"/>
+          <w:sz w:val="13"/>
+          <w:szCs w:val="13"/>
+        </w:rPr>
+        <w:t>m</w:t>
+      </w:r>
     </w:p>
     <w:p>
       <w:pPr>
@@ -2222,25 +2228,7 @@
           <w:sz w:val="13"/>
           <w:szCs w:val="13"/>
         </w:rPr>
-        <w:t xml:space="preserve">; </w:t>
-      </w:r>
-      <w:proofErr w:type="spellStart"/>
-      <w:r>
-        <w:rPr>
-          <w:rFonts w:ascii="Courier New" w:hAnsi="Courier New" w:cs="Courier New"/>
-          <w:sz w:val="13"/>
-          <w:szCs w:val="13"/>
-        </w:rPr>
-        <w:t>i</w:t>
-      </w:r>
-      <w:proofErr w:type="spellEnd"/>
-      <w:r>
-        <w:rPr>
-          <w:rFonts w:ascii="Courier New" w:hAnsi="Courier New" w:cs="Courier New"/>
-          <w:sz w:val="13"/>
-          <w:szCs w:val="13"/>
-        </w:rPr>
-        <w:t>++)</w:t>
+        <w:t>; i++)</w:t>
       </w:r>
     </w:p>
     <w:p>
@@ -7108,7 +7096,7 @@
           <w:noProof/>
         </w:rPr>
         <w:drawing>
-          <wp:anchor distT="0" distB="0" distL="114300" distR="114300" simplePos="0" relativeHeight="251658240" behindDoc="0" locked="0" layoutInCell="1" allowOverlap="1" wp14:anchorId="2383E0CC" wp14:editId="2408B540">
+          <wp:anchor distT="0" distB="0" distL="114300" distR="114300" simplePos="0" relativeHeight="251658240" behindDoc="0" locked="0" layoutInCell="1" allowOverlap="1" wp14:anchorId="2383E0CC" wp14:editId="3A896064">
             <wp:simplePos x="0" y="0"/>
             <wp:positionH relativeFrom="column">
               <wp:posOffset>0</wp:posOffset>
@@ -7207,7 +7195,7 @@
           <w:noProof/>
         </w:rPr>
         <w:drawing>
-          <wp:anchor distT="0" distB="0" distL="114300" distR="114300" simplePos="0" relativeHeight="251659264" behindDoc="0" locked="0" layoutInCell="1" allowOverlap="1" wp14:anchorId="27FEDBF3" wp14:editId="1109A4F3">
+          <wp:anchor distT="0" distB="0" distL="114300" distR="114300" simplePos="0" relativeHeight="251659264" behindDoc="0" locked="0" layoutInCell="1" allowOverlap="1" wp14:anchorId="27FEDBF3" wp14:editId="1B12C7D8">
             <wp:simplePos x="0" y="0"/>
             <wp:positionH relativeFrom="column">
               <wp:posOffset>0</wp:posOffset>
@@ -7286,8 +7274,13 @@
       </w:r>
       <w:r>
         <w:br/>
-        <w:t>For TestClock.cs</w:t>
-      </w:r>
+        <w:t xml:space="preserve">For </w:t>
+      </w:r>
+      <w:proofErr w:type="spellStart"/>
+      <w:r>
+        <w:t>TestClock.cs</w:t>
+      </w:r>
+      <w:proofErr w:type="spellEnd"/>
       <w:r>
         <w:br/>
       </w:r>
@@ -7296,7 +7289,7 @@
           <w:noProof/>
         </w:rPr>
         <w:drawing>
-          <wp:inline distT="0" distB="0" distL="0" distR="0" wp14:anchorId="3E72EB35" wp14:editId="57487051">
+          <wp:inline distT="0" distB="0" distL="0" distR="0" wp14:anchorId="3E72EB35" wp14:editId="795DB5C2">
             <wp:extent cx="5731510" cy="3145155"/>
             <wp:effectExtent l="0" t="0" r="0" b="4445"/>
             <wp:docPr id="1075829441" name="Picture 5"/>

</xml_diff>